<commit_message>
Added missing namespace declaration in Table 3-2
</commit_message>
<xml_diff>
--- a/documents/DRAFT-cybox-v2.1.1-wd01-part40-network-route-object.docx
+++ b/documents/DRAFT-cybox-v2.1.1-wd01-part40-network-route-object.docx
@@ -3853,8 +3853,6 @@
         </w:rPr>
         <w:t xml:space="preserve">User </w:t>
       </w:r>
-      <w:bookmarkStart w:id="2" w:name="_GoBack"/>
-      <w:bookmarkEnd w:id="2"/>
       <w:r>
         <w:rPr>
           <w:i/>
@@ -5701,11 +5699,11 @@
       <w:pPr>
         <w:pStyle w:val="Titlepageinfo"/>
       </w:pPr>
-      <w:bookmarkStart w:id="3" w:name="RelatedWork"/>
+      <w:bookmarkStart w:id="2" w:name="RelatedWork"/>
       <w:r>
         <w:t>Related work</w:t>
       </w:r>
-      <w:bookmarkEnd w:id="3"/>
+      <w:bookmarkEnd w:id="2"/>
       <w:r>
         <w:t>:</w:t>
       </w:r>
@@ -5839,7 +5837,7 @@
       <w:pPr>
         <w:pStyle w:val="Titlepageinfo"/>
       </w:pPr>
-      <w:commentRangeStart w:id="4"/>
+      <w:commentRangeStart w:id="3"/>
       <w:r>
         <w:t>URI patterns:</w:t>
       </w:r>
@@ -5973,13 +5971,13 @@
       <w:r>
         <w:t>(Managed by OASIS TC Administration; please don’t modify.)</w:t>
       </w:r>
-      <w:commentRangeEnd w:id="4"/>
+      <w:commentRangeEnd w:id="3"/>
       <w:r>
         <w:rPr>
           <w:rStyle w:val="CommentReference"/>
           <w:color w:val="333333"/>
         </w:rPr>
-        <w:commentReference w:id="4"/>
+        <w:commentReference w:id="3"/>
       </w:r>
     </w:p>
     <w:p>
@@ -7944,15 +7942,15 @@
       <w:pPr>
         <w:pStyle w:val="Heading1"/>
       </w:pPr>
-      <w:bookmarkStart w:id="5" w:name="_Toc424631595"/>
-      <w:bookmarkStart w:id="6" w:name="_Toc435673348"/>
+      <w:bookmarkStart w:id="4" w:name="_Toc424631595"/>
+      <w:bookmarkStart w:id="5" w:name="_Toc435673348"/>
       <w:bookmarkEnd w:id="0"/>
       <w:r>
         <w:lastRenderedPageBreak/>
         <w:t>Introduction</w:t>
       </w:r>
+      <w:bookmarkEnd w:id="4"/>
       <w:bookmarkEnd w:id="5"/>
-      <w:bookmarkEnd w:id="6"/>
     </w:p>
     <w:p>
       <w:pPr>
@@ -8016,7 +8014,7 @@
         <w:spacing w:after="240"/>
         <w:ind w:right="-270"/>
       </w:pPr>
-      <w:bookmarkStart w:id="7" w:name="_Toc401131317"/>
+      <w:bookmarkStart w:id="6" w:name="_Toc401131317"/>
       <w:r>
         <w:t xml:space="preserve">In Section </w:t>
       </w:r>
@@ -8206,7 +8204,7 @@
       <w:r>
         <w:t xml:space="preserve">. </w:t>
       </w:r>
-      <w:bookmarkEnd w:id="7"/>
+      <w:bookmarkEnd w:id="6"/>
       <w:r>
         <w:t xml:space="preserve">In Section </w:t>
       </w:r>
@@ -8375,11 +8373,11 @@
       <w:pPr>
         <w:pStyle w:val="Heading2"/>
       </w:pPr>
-      <w:bookmarkStart w:id="8" w:name="_Toc412205405"/>
-      <w:bookmarkStart w:id="9" w:name="_Ref412300941"/>
-      <w:bookmarkStart w:id="10" w:name="_Ref412622367"/>
-      <w:bookmarkStart w:id="11" w:name="_Toc424631596"/>
-      <w:bookmarkStart w:id="12" w:name="_Toc435673349"/>
+      <w:bookmarkStart w:id="7" w:name="_Toc412205405"/>
+      <w:bookmarkStart w:id="8" w:name="_Ref412300941"/>
+      <w:bookmarkStart w:id="9" w:name="_Ref412622367"/>
+      <w:bookmarkStart w:id="10" w:name="_Toc424631596"/>
+      <w:bookmarkStart w:id="11" w:name="_Toc435673349"/>
       <w:r>
         <w:t>CybOX</w:t>
       </w:r>
@@ -8392,11 +8390,11 @@
       <w:r>
         <w:t xml:space="preserve"> Specification Documents</w:t>
       </w:r>
+      <w:bookmarkEnd w:id="7"/>
       <w:bookmarkEnd w:id="8"/>
       <w:bookmarkEnd w:id="9"/>
       <w:bookmarkEnd w:id="10"/>
       <w:bookmarkEnd w:id="11"/>
-      <w:bookmarkEnd w:id="12"/>
     </w:p>
     <w:p>
       <w:pPr>
@@ -8507,15 +8505,15 @@
         <w:spacing w:before="360" w:after="60"/>
         <w:ind w:left="540" w:hanging="540"/>
       </w:pPr>
-      <w:bookmarkStart w:id="13" w:name="_Ref394437867"/>
-      <w:bookmarkStart w:id="14" w:name="_Toc426119868"/>
-      <w:bookmarkStart w:id="15" w:name="_Toc435673350"/>
+      <w:bookmarkStart w:id="12" w:name="_Ref394437867"/>
+      <w:bookmarkStart w:id="13" w:name="_Toc426119868"/>
+      <w:bookmarkStart w:id="14" w:name="_Toc435673350"/>
       <w:r>
         <w:t>Document Conventions</w:t>
       </w:r>
+      <w:bookmarkEnd w:id="12"/>
       <w:bookmarkEnd w:id="13"/>
       <w:bookmarkEnd w:id="14"/>
-      <w:bookmarkEnd w:id="15"/>
     </w:p>
     <w:p>
       <w:r>
@@ -8530,17 +8528,17 @@
         </w:tabs>
         <w:spacing w:before="360" w:after="60"/>
       </w:pPr>
-      <w:bookmarkStart w:id="16" w:name="_Toc389570603"/>
-      <w:bookmarkStart w:id="17" w:name="_Toc389581073"/>
-      <w:bookmarkStart w:id="18" w:name="_Toc426119870"/>
-      <w:bookmarkStart w:id="19" w:name="_Toc435673351"/>
+      <w:bookmarkStart w:id="15" w:name="_Toc389570603"/>
+      <w:bookmarkStart w:id="16" w:name="_Toc389581073"/>
+      <w:bookmarkStart w:id="17" w:name="_Toc426119870"/>
+      <w:bookmarkStart w:id="18" w:name="_Toc435673351"/>
       <w:r>
         <w:t>Fonts</w:t>
       </w:r>
+      <w:bookmarkEnd w:id="15"/>
       <w:bookmarkEnd w:id="16"/>
       <w:bookmarkEnd w:id="17"/>
       <w:bookmarkEnd w:id="18"/>
-      <w:bookmarkEnd w:id="19"/>
     </w:p>
     <w:p>
       <w:pPr>
@@ -8924,22 +8922,22 @@
       <w:pPr>
         <w:pStyle w:val="Heading3"/>
       </w:pPr>
-      <w:bookmarkStart w:id="20" w:name="_Ref394486021"/>
-      <w:bookmarkStart w:id="21" w:name="_Toc426119871"/>
-      <w:bookmarkStart w:id="22" w:name="_Toc435673352"/>
+      <w:bookmarkStart w:id="19" w:name="_Ref394486021"/>
+      <w:bookmarkStart w:id="20" w:name="_Toc426119871"/>
+      <w:bookmarkStart w:id="21" w:name="_Toc435673352"/>
       <w:r>
         <w:t>UML Package References</w:t>
       </w:r>
+      <w:bookmarkEnd w:id="19"/>
       <w:bookmarkEnd w:id="20"/>
       <w:bookmarkEnd w:id="21"/>
-      <w:bookmarkEnd w:id="22"/>
     </w:p>
     <w:p>
       <w:pPr>
         <w:spacing w:before="80" w:after="240"/>
       </w:pPr>
-      <w:bookmarkStart w:id="23" w:name="_Toc389570605"/>
-      <w:bookmarkStart w:id="24" w:name="_Toc389581075"/>
+      <w:bookmarkStart w:id="22" w:name="_Toc389570605"/>
+      <w:bookmarkStart w:id="23" w:name="_Toc389581075"/>
       <w:r>
         <w:t xml:space="preserve">Each CybOX data model is captured in a different UML package (e.g., Core package) where the packages together compose the full CybOX UML model.  To refer to a particular class of a specific package, we use the format </w:t>
       </w:r>
@@ -9052,76 +9050,76 @@
       <w:pPr>
         <w:pStyle w:val="Heading3"/>
       </w:pPr>
-      <w:bookmarkStart w:id="25" w:name="_Toc426119872"/>
-      <w:bookmarkStart w:id="26" w:name="_Toc435673353"/>
+      <w:bookmarkStart w:id="24" w:name="_Toc426119872"/>
+      <w:bookmarkStart w:id="25" w:name="_Toc435673353"/>
       <w:r>
         <w:t>UML Diagrams</w:t>
       </w:r>
+      <w:bookmarkEnd w:id="22"/>
       <w:bookmarkEnd w:id="23"/>
       <w:bookmarkEnd w:id="24"/>
       <w:bookmarkEnd w:id="25"/>
+    </w:p>
+    <w:p>
+      <w:pPr>
+        <w:spacing w:before="80" w:after="240"/>
+      </w:pPr>
+      <w:bookmarkStart w:id="26" w:name="_Toc398719452"/>
+      <w:bookmarkStart w:id="27" w:name="_Toc389570606"/>
+      <w:bookmarkStart w:id="28" w:name="_Toc389581076"/>
+      <w:bookmarkStart w:id="29" w:name="_Ref394436861"/>
+      <w:r>
+        <w:t xml:space="preserve">This specification makes use of UML diagrams to visually depict relationships between CybOX Language constructs. Note that the diagrams have been extracted directly from the full UML model for CybOX; they have not been constructed purely for inclusion in the specification documents.  Typically, diagrams are included for the primary class of a data model, and for any other class where the visualization of its relationships between other classes would be useful.  This implies that there will be very few diagrams for classes whose only properties are either a data type or a class from the CybOX Common data model.  </w:t>
+      </w:r>
+      <w:r>
+        <w:t>Other diagrams that are included correspond to classes that specialize a superclass and abstract or generalized classes that are extended by one or more subclasses</w:t>
+      </w:r>
+      <w:r>
+        <w:t>.</w:t>
+      </w:r>
+    </w:p>
+    <w:p>
+      <w:pPr>
+        <w:spacing w:before="80" w:after="240"/>
+      </w:pPr>
+      <w:r>
+        <w:t>In UML diagrams, classes are often presented with their attributes elided, to avoid clutter.  The fully described class can usually be found in a related diagram.  A class presented with an empty section at the bottom of the icon indicates that there are no attributes other than those that are visualized using associations.</w:t>
+      </w:r>
+    </w:p>
+    <w:p>
+      <w:pPr>
+        <w:pStyle w:val="Heading4"/>
+      </w:pPr>
+      <w:bookmarkStart w:id="30" w:name="_Toc426119873"/>
+      <w:bookmarkStart w:id="31" w:name="_Toc435673354"/>
+      <w:r>
+        <w:t>Class Properties</w:t>
+      </w:r>
       <w:bookmarkEnd w:id="26"/>
+      <w:bookmarkEnd w:id="30"/>
+      <w:bookmarkEnd w:id="31"/>
     </w:p>
     <w:p>
       <w:pPr>
         <w:spacing w:before="80" w:after="240"/>
       </w:pPr>
-      <w:bookmarkStart w:id="27" w:name="_Toc398719452"/>
-      <w:bookmarkStart w:id="28" w:name="_Toc389570606"/>
-      <w:bookmarkStart w:id="29" w:name="_Toc389581076"/>
-      <w:bookmarkStart w:id="30" w:name="_Ref394436861"/>
-      <w:r>
-        <w:t xml:space="preserve">This specification makes use of UML diagrams to visually depict relationships between CybOX Language constructs. Note that the diagrams have been extracted directly from the full UML model for CybOX; they have not been constructed purely for inclusion in the specification documents.  Typically, diagrams are included for the primary class of a data model, and for any other class where the visualization of its relationships between other classes would be useful.  This implies that there will be very few diagrams for classes whose only properties are either a data type or a class from the CybOX Common data model.  </w:t>
-      </w:r>
-      <w:r>
-        <w:t>Other diagrams that are included correspond to classes that specialize a superclass and abstract or generalized classes that are extended by one or more subclasses</w:t>
-      </w:r>
-      <w:r>
-        <w:t>.</w:t>
-      </w:r>
-    </w:p>
-    <w:p>
-      <w:pPr>
-        <w:spacing w:before="80" w:after="240"/>
-      </w:pPr>
-      <w:r>
-        <w:t>In UML diagrams, classes are often presented with their attributes elided, to avoid clutter.  The fully described class can usually be found in a related diagram.  A class presented with an empty section at the bottom of the icon indicates that there are no attributes other than those that are visualized using associations.</w:t>
+      <w:r>
+        <w:t xml:space="preserve">Generally, a class property can be shown in a UML diagram as either an attribute or an association (i.e., the distinction between attributes and associations is somewhat subjective).  In order to make the size of UML diagrams in the specifications manageable, we have chosen to capture most properties as attributes and to capture only higher level properties as associations, especially in the main top-level component diagrams.  In particular, we will always capture properties of UML data types as attributes.    </w:t>
       </w:r>
     </w:p>
     <w:p>
       <w:pPr>
         <w:pStyle w:val="Heading4"/>
       </w:pPr>
-      <w:bookmarkStart w:id="31" w:name="_Toc426119873"/>
-      <w:bookmarkStart w:id="32" w:name="_Toc435673354"/>
-      <w:r>
-        <w:t>Class Properties</w:t>
-      </w:r>
-      <w:bookmarkEnd w:id="27"/>
-      <w:bookmarkEnd w:id="31"/>
+      <w:bookmarkStart w:id="32" w:name="_Toc398719453"/>
+      <w:bookmarkStart w:id="33" w:name="_Toc426119874"/>
+      <w:bookmarkStart w:id="34" w:name="_Toc435673355"/>
+      <w:r>
+        <w:t>Diagram Icons and Arrow Types</w:t>
+      </w:r>
       <w:bookmarkEnd w:id="32"/>
-    </w:p>
-    <w:p>
-      <w:pPr>
-        <w:spacing w:before="80" w:after="240"/>
-      </w:pPr>
-      <w:r>
-        <w:t xml:space="preserve">Generally, a class property can be shown in a UML diagram as either an attribute or an association (i.e., the distinction between attributes and associations is somewhat subjective).  In order to make the size of UML diagrams in the specifications manageable, we have chosen to capture most properties as attributes and to capture only higher level properties as associations, especially in the main top-level component diagrams.  In particular, we will always capture properties of UML data types as attributes.    </w:t>
-      </w:r>
-    </w:p>
-    <w:p>
-      <w:pPr>
-        <w:pStyle w:val="Heading4"/>
-      </w:pPr>
-      <w:bookmarkStart w:id="33" w:name="_Toc398719453"/>
-      <w:bookmarkStart w:id="34" w:name="_Toc426119874"/>
-      <w:bookmarkStart w:id="35" w:name="_Toc435673355"/>
-      <w:r>
-        <w:t>Diagram Icons and Arrow Types</w:t>
-      </w:r>
       <w:bookmarkEnd w:id="33"/>
       <w:bookmarkEnd w:id="34"/>
-      <w:bookmarkEnd w:id="35"/>
     </w:p>
     <w:p>
       <w:pPr>
@@ -9210,31 +9208,57 @@
         <w:spacing w:after="120"/>
         <w:jc w:val="center"/>
       </w:pPr>
-      <w:bookmarkStart w:id="36" w:name="_Ref397637630"/>
-      <w:bookmarkStart w:id="37" w:name="_Toc426119876"/>
+      <w:bookmarkStart w:id="35" w:name="_Ref397637630"/>
+      <w:bookmarkStart w:id="36" w:name="_Toc426119876"/>
       <w:r>
         <w:t xml:space="preserve">Table </w:t>
       </w:r>
-      <w:fldSimple w:instr=" STYLEREF 1 \s ">
-        <w:r>
-          <w:rPr>
-            <w:noProof/>
-          </w:rPr>
-          <w:t>1</w:t>
-        </w:r>
-      </w:fldSimple>
+      <w:r>
+        <w:fldChar w:fldCharType="begin"/>
+      </w:r>
+      <w:r>
+        <w:instrText xml:space="preserve"> STYLEREF 1 \s </w:instrText>
+      </w:r>
+      <w:r>
+        <w:fldChar w:fldCharType="separate"/>
+      </w:r>
+      <w:r>
+        <w:rPr>
+          <w:noProof/>
+        </w:rPr>
+        <w:t>1</w:t>
+      </w:r>
+      <w:r>
+        <w:rPr>
+          <w:noProof/>
+        </w:rPr>
+        <w:fldChar w:fldCharType="end"/>
+      </w:r>
       <w:r>
         <w:noBreakHyphen/>
       </w:r>
-      <w:fldSimple w:instr=" SEQ Table \* ARABIC \s 1 ">
-        <w:r>
-          <w:rPr>
-            <w:noProof/>
-          </w:rPr>
-          <w:t>1</w:t>
-        </w:r>
-      </w:fldSimple>
-      <w:bookmarkEnd w:id="36"/>
+      <w:r>
+        <w:fldChar w:fldCharType="begin"/>
+      </w:r>
+      <w:r>
+        <w:instrText xml:space="preserve"> SEQ Table \* ARABIC \s 1 </w:instrText>
+      </w:r>
+      <w:r>
+        <w:fldChar w:fldCharType="separate"/>
+      </w:r>
+      <w:r>
+        <w:rPr>
+          <w:noProof/>
+        </w:rPr>
+        <w:t>1</w:t>
+      </w:r>
+      <w:r>
+        <w:rPr>
+          <w:noProof/>
+        </w:rPr>
+        <w:fldChar w:fldCharType="end"/>
+      </w:r>
+      <w:bookmarkEnd w:id="35"/>
       <w:r>
         <w:t xml:space="preserve">.  </w:t>
       </w:r>
@@ -9478,10 +9502,10 @@
                   <v:path o:extrusionok="f" gradientshapeok="t" o:connecttype="rect"/>
                   <o:lock v:ext="edit" aspectratio="t"/>
                 </v:shapetype>
-                <v:shape id="_x0000_i1025" type="#_x0000_t75" style="width:24pt;height:21pt" o:ole="">
+                <v:shape id="_x0000_i1025" type="#_x0000_t75" style="width:24.25pt;height:20.65pt" o:ole="">
                   <v:imagedata r:id="rId25" o:title=""/>
                 </v:shape>
-                <o:OLEObject Type="Embed" ProgID="PBrush" ShapeID="_x0000_i1025" DrawAspect="Content" ObjectID="_1511862254" r:id="rId26"/>
+                <o:OLEObject Type="Embed" ProgID="PBrush" ShapeID="_x0000_i1025" DrawAspect="Content" ObjectID="_1512207341" r:id="rId26"/>
               </w:object>
             </w:r>
           </w:p>
@@ -9634,10 +9658,10 @@
             </w:pPr>
             <w:r>
               <w:object w:dxaOrig="270" w:dyaOrig="195" w14:anchorId="5350CC66">
-                <v:shape id="_x0000_i1026" type="#_x0000_t75" style="width:14pt;height:14pt" o:ole="">
+                <v:shape id="_x0000_i1026" type="#_x0000_t75" style="width:14.25pt;height:14.25pt" o:ole="">
                   <v:imagedata r:id="rId28" o:title=""/>
                 </v:shape>
-                <o:OLEObject Type="Embed" ProgID="PBrush" ShapeID="_x0000_i1026" DrawAspect="Content" ObjectID="_1511862255" r:id="rId29"/>
+                <o:OLEObject Type="Embed" ProgID="PBrush" ShapeID="_x0000_i1026" DrawAspect="Content" ObjectID="_1512207342" r:id="rId29"/>
               </w:object>
             </w:r>
           </w:p>
@@ -9694,10 +9718,10 @@
             </w:pPr>
             <w:r>
               <w:object w:dxaOrig="210" w:dyaOrig="150" w14:anchorId="5DBE5825">
-                <v:shape id="_x0000_i1027" type="#_x0000_t75" style="width:14pt;height:14pt" o:ole="">
+                <v:shape id="_x0000_i1027" type="#_x0000_t75" style="width:14.25pt;height:14.25pt" o:ole="">
                   <v:imagedata r:id="rId30" o:title=""/>
                 </v:shape>
-                <o:OLEObject Type="Embed" ProgID="PBrush" ShapeID="_x0000_i1027" DrawAspect="Content" ObjectID="_1511862256" r:id="rId31"/>
+                <o:OLEObject Type="Embed" ProgID="PBrush" ShapeID="_x0000_i1027" DrawAspect="Content" ObjectID="_1512207343" r:id="rId31"/>
               </w:object>
             </w:r>
           </w:p>
@@ -9880,10 +9904,10 @@
                 <w:color w:val="000000" w:themeColor="text1"/>
               </w:rPr>
               <w:object w:dxaOrig="1140" w:dyaOrig="780" w14:anchorId="363BF268">
-                <v:shape id="_x0000_i1028" type="#_x0000_t75" style="width:58pt;height:35pt" o:ole="">
+                <v:shape id="_x0000_i1028" type="#_x0000_t75" style="width:57.75pt;height:34.95pt" o:ole="">
                   <v:imagedata r:id="rId32" o:title=""/>
                 </v:shape>
-                <o:OLEObject Type="Embed" ProgID="PBrush" ShapeID="_x0000_i1028" DrawAspect="Content" ObjectID="_1511862257" r:id="rId33"/>
+                <o:OLEObject Type="Embed" ProgID="PBrush" ShapeID="_x0000_i1028" DrawAspect="Content" ObjectID="_1512207344" r:id="rId33"/>
               </w:object>
             </w:r>
           </w:p>
@@ -9919,15 +9943,15 @@
       <w:pPr>
         <w:pStyle w:val="Heading3"/>
       </w:pPr>
-      <w:bookmarkStart w:id="38" w:name="_Toc435673356"/>
+      <w:bookmarkStart w:id="37" w:name="_Toc435673356"/>
       <w:r>
         <w:t>Property Table Notation</w:t>
       </w:r>
+      <w:bookmarkEnd w:id="27"/>
       <w:bookmarkEnd w:id="28"/>
       <w:bookmarkEnd w:id="29"/>
-      <w:bookmarkEnd w:id="30"/>
+      <w:bookmarkEnd w:id="36"/>
       <w:bookmarkEnd w:id="37"/>
-      <w:bookmarkEnd w:id="38"/>
     </w:p>
     <w:p>
       <w:pPr>
@@ -10090,15 +10114,15 @@
       <w:pPr>
         <w:pStyle w:val="Heading3"/>
       </w:pPr>
-      <w:bookmarkStart w:id="39" w:name="_Toc412205415"/>
-      <w:bookmarkStart w:id="40" w:name="_Toc426119877"/>
-      <w:bookmarkStart w:id="41" w:name="_Toc435673357"/>
+      <w:bookmarkStart w:id="38" w:name="_Toc412205415"/>
+      <w:bookmarkStart w:id="39" w:name="_Toc426119877"/>
+      <w:bookmarkStart w:id="40" w:name="_Toc435673357"/>
       <w:r>
         <w:t>Property and Class Descriptions</w:t>
       </w:r>
+      <w:bookmarkEnd w:id="38"/>
       <w:bookmarkEnd w:id="39"/>
       <w:bookmarkEnd w:id="40"/>
-      <w:bookmarkEnd w:id="41"/>
     </w:p>
     <w:p>
       <w:pPr>
@@ -10583,15 +10607,15 @@
       <w:pPr>
         <w:pStyle w:val="Heading2"/>
       </w:pPr>
-      <w:bookmarkStart w:id="42" w:name="_Ref428537349"/>
-      <w:bookmarkStart w:id="43" w:name="_Toc427275785"/>
-      <w:bookmarkStart w:id="44" w:name="_Toc435673358"/>
+      <w:bookmarkStart w:id="41" w:name="_Ref428537349"/>
+      <w:bookmarkStart w:id="42" w:name="_Toc427275785"/>
+      <w:bookmarkStart w:id="43" w:name="_Toc435673358"/>
       <w:r>
         <w:t>Terminology</w:t>
       </w:r>
+      <w:bookmarkEnd w:id="41"/>
       <w:bookmarkEnd w:id="42"/>
       <w:bookmarkEnd w:id="43"/>
-      <w:bookmarkEnd w:id="44"/>
     </w:p>
     <w:p>
       <w:r>
@@ -10777,43 +10801,43 @@
       <w:pPr>
         <w:pStyle w:val="Heading2"/>
       </w:pPr>
-      <w:bookmarkStart w:id="45" w:name="_Ref7502892"/>
-      <w:bookmarkStart w:id="46" w:name="_Toc12011611"/>
-      <w:bookmarkStart w:id="47" w:name="_Toc85472894"/>
-      <w:bookmarkStart w:id="48" w:name="_Toc287332008"/>
-      <w:bookmarkStart w:id="49" w:name="_Toc427275786"/>
-      <w:bookmarkStart w:id="50" w:name="_Toc435673359"/>
+      <w:bookmarkStart w:id="44" w:name="_Ref7502892"/>
+      <w:bookmarkStart w:id="45" w:name="_Toc12011611"/>
+      <w:bookmarkStart w:id="46" w:name="_Toc85472894"/>
+      <w:bookmarkStart w:id="47" w:name="_Toc287332008"/>
+      <w:bookmarkStart w:id="48" w:name="_Toc427275786"/>
+      <w:bookmarkStart w:id="49" w:name="_Toc435673359"/>
       <w:r>
         <w:t>Normative</w:t>
       </w:r>
+      <w:bookmarkEnd w:id="44"/>
       <w:bookmarkEnd w:id="45"/>
+      <w:r>
+        <w:t xml:space="preserve"> References</w:t>
+      </w:r>
       <w:bookmarkEnd w:id="46"/>
-      <w:r>
-        <w:t xml:space="preserve"> References</w:t>
-      </w:r>
       <w:bookmarkEnd w:id="47"/>
       <w:bookmarkEnd w:id="48"/>
       <w:bookmarkEnd w:id="49"/>
+    </w:p>
+    <w:p>
+      <w:pPr>
+        <w:pStyle w:val="Ref"/>
+      </w:pPr>
+      <w:r>
+        <w:rPr>
+          <w:rStyle w:val="Refterm"/>
+        </w:rPr>
+        <w:t>[</w:t>
+      </w:r>
+      <w:bookmarkStart w:id="50" w:name="rfc2119"/>
+      <w:r>
+        <w:rPr>
+          <w:rStyle w:val="Refterm"/>
+        </w:rPr>
+        <w:t>RFC2119</w:t>
+      </w:r>
       <w:bookmarkEnd w:id="50"/>
-    </w:p>
-    <w:p>
-      <w:pPr>
-        <w:pStyle w:val="Ref"/>
-      </w:pPr>
-      <w:r>
-        <w:rPr>
-          <w:rStyle w:val="Refterm"/>
-        </w:rPr>
-        <w:t>[</w:t>
-      </w:r>
-      <w:bookmarkStart w:id="51" w:name="rfc2119"/>
-      <w:r>
-        <w:rPr>
-          <w:rStyle w:val="Refterm"/>
-        </w:rPr>
-        <w:t>RFC2119</w:t>
-      </w:r>
-      <w:bookmarkEnd w:id="51"/>
       <w:r>
         <w:rPr>
           <w:rStyle w:val="Refterm"/>
@@ -10846,14 +10870,14 @@
       <w:pPr>
         <w:pStyle w:val="Heading1"/>
       </w:pPr>
-      <w:bookmarkStart w:id="52" w:name="_Ref428537380"/>
-      <w:bookmarkStart w:id="53" w:name="_Toc435673360"/>
+      <w:bookmarkStart w:id="51" w:name="_Ref428537380"/>
+      <w:bookmarkStart w:id="52" w:name="_Toc435673360"/>
       <w:r>
         <w:lastRenderedPageBreak/>
         <w:t>Background Information</w:t>
       </w:r>
+      <w:bookmarkEnd w:id="51"/>
       <w:bookmarkEnd w:id="52"/>
-      <w:bookmarkEnd w:id="53"/>
     </w:p>
     <w:p>
       <w:r>
@@ -10920,13 +10944,13 @@
         <w:spacing w:before="360" w:after="60"/>
         <w:ind w:left="540" w:hanging="540"/>
       </w:pPr>
-      <w:bookmarkStart w:id="54" w:name="_Toc426119879"/>
-      <w:bookmarkStart w:id="55" w:name="_Toc435673361"/>
+      <w:bookmarkStart w:id="53" w:name="_Toc426119879"/>
+      <w:bookmarkStart w:id="54" w:name="_Toc435673361"/>
       <w:r>
         <w:t>Cyber Observables</w:t>
       </w:r>
+      <w:bookmarkEnd w:id="53"/>
       <w:bookmarkEnd w:id="54"/>
-      <w:bookmarkEnd w:id="55"/>
     </w:p>
     <w:p>
       <w:pPr>
@@ -10950,13 +10974,13 @@
         <w:spacing w:before="360" w:after="60"/>
         <w:ind w:left="540" w:hanging="540"/>
       </w:pPr>
-      <w:bookmarkStart w:id="56" w:name="_Toc435673362"/>
-      <w:bookmarkStart w:id="57" w:name="_Toc287332011"/>
-      <w:bookmarkStart w:id="58" w:name="_Toc409437263"/>
+      <w:bookmarkStart w:id="55" w:name="_Toc435673362"/>
+      <w:bookmarkStart w:id="56" w:name="_Toc287332011"/>
+      <w:bookmarkStart w:id="57" w:name="_Toc409437263"/>
       <w:r>
         <w:t>Objects</w:t>
       </w:r>
-      <w:bookmarkEnd w:id="56"/>
+      <w:bookmarkEnd w:id="55"/>
     </w:p>
     <w:p>
       <w:r>
@@ -10977,24 +11001,24 @@
       <w:pPr>
         <w:pStyle w:val="Heading1"/>
       </w:pPr>
-      <w:bookmarkStart w:id="59" w:name="_Toc435673363"/>
-      <w:bookmarkStart w:id="60" w:name="_Ref435673510"/>
+      <w:bookmarkStart w:id="58" w:name="_Toc435673363"/>
+      <w:bookmarkStart w:id="59" w:name="_Ref435673510"/>
       <w:r>
         <w:lastRenderedPageBreak/>
         <w:t>Data Model</w:t>
       </w:r>
+      <w:bookmarkEnd w:id="58"/>
       <w:bookmarkEnd w:id="59"/>
+    </w:p>
+    <w:p>
+      <w:pPr>
+        <w:pStyle w:val="Heading2"/>
+      </w:pPr>
+      <w:bookmarkStart w:id="60" w:name="_Toc435673364"/>
+      <w:r>
+        <w:t>NetRouteObjectType Class</w:t>
+      </w:r>
       <w:bookmarkEnd w:id="60"/>
-    </w:p>
-    <w:p>
-      <w:pPr>
-        <w:pStyle w:val="Heading2"/>
-      </w:pPr>
-      <w:bookmarkStart w:id="61" w:name="_Toc435673364"/>
-      <w:r>
-        <w:t>NetRouteObjectType Class</w:t>
-      </w:r>
-      <w:bookmarkEnd w:id="61"/>
     </w:p>
     <w:p>
       <w:pPr>
@@ -11178,30 +11202,56 @@
         <w:spacing w:after="240"/>
         <w:jc w:val="center"/>
       </w:pPr>
-      <w:bookmarkStart w:id="62" w:name="_Ref395023936"/>
+      <w:bookmarkStart w:id="61" w:name="_Ref395023936"/>
       <w:r>
         <w:t xml:space="preserve">Figure </w:t>
       </w:r>
-      <w:fldSimple w:instr=" STYLEREF 1 \s ">
-        <w:r>
-          <w:rPr>
-            <w:noProof/>
-          </w:rPr>
-          <w:t>3</w:t>
-        </w:r>
-      </w:fldSimple>
+      <w:r>
+        <w:fldChar w:fldCharType="begin"/>
+      </w:r>
+      <w:r>
+        <w:instrText xml:space="preserve"> STYLEREF 1 \s </w:instrText>
+      </w:r>
+      <w:r>
+        <w:fldChar w:fldCharType="separate"/>
+      </w:r>
+      <w:r>
+        <w:rPr>
+          <w:noProof/>
+        </w:rPr>
+        <w:t>3</w:t>
+      </w:r>
+      <w:r>
+        <w:rPr>
+          <w:noProof/>
+        </w:rPr>
+        <w:fldChar w:fldCharType="end"/>
+      </w:r>
       <w:r>
         <w:noBreakHyphen/>
       </w:r>
-      <w:fldSimple w:instr=" SEQ Figure \* ARABIC \s 1 ">
-        <w:r>
-          <w:rPr>
-            <w:noProof/>
-          </w:rPr>
-          <w:t>1</w:t>
-        </w:r>
-      </w:fldSimple>
-      <w:bookmarkEnd w:id="62"/>
+      <w:r>
+        <w:fldChar w:fldCharType="begin"/>
+      </w:r>
+      <w:r>
+        <w:instrText xml:space="preserve"> SEQ Figure \* ARABIC \s 1 </w:instrText>
+      </w:r>
+      <w:r>
+        <w:fldChar w:fldCharType="separate"/>
+      </w:r>
+      <w:r>
+        <w:rPr>
+          <w:noProof/>
+        </w:rPr>
+        <w:t>1</w:t>
+      </w:r>
+      <w:r>
+        <w:rPr>
+          <w:noProof/>
+        </w:rPr>
+        <w:fldChar w:fldCharType="end"/>
+      </w:r>
+      <w:bookmarkEnd w:id="61"/>
       <w:r>
         <w:t xml:space="preserve">. UML diagram of the </w:t>
       </w:r>
@@ -11312,56 +11362,30 @@
         <w:pStyle w:val="tablecaption"/>
         <w:jc w:val="center"/>
       </w:pPr>
-      <w:bookmarkStart w:id="63" w:name="_Ref435674059"/>
+      <w:bookmarkStart w:id="62" w:name="_Ref435674059"/>
       <w:r>
         <w:t xml:space="preserve">Table </w:t>
       </w:r>
-      <w:r>
-        <w:fldChar w:fldCharType="begin"/>
-      </w:r>
-      <w:r>
-        <w:instrText xml:space="preserve"> STYLEREF 1 \s </w:instrText>
-      </w:r>
-      <w:r>
-        <w:fldChar w:fldCharType="separate"/>
-      </w:r>
-      <w:r>
-        <w:rPr>
-          <w:noProof/>
-        </w:rPr>
-        <w:t>3</w:t>
-      </w:r>
-      <w:r>
-        <w:rPr>
-          <w:noProof/>
-        </w:rPr>
-        <w:fldChar w:fldCharType="end"/>
-      </w:r>
+      <w:fldSimple w:instr=" STYLEREF 1 \s ">
+        <w:r>
+          <w:rPr>
+            <w:noProof/>
+          </w:rPr>
+          <w:t>3</w:t>
+        </w:r>
+      </w:fldSimple>
       <w:r>
         <w:noBreakHyphen/>
       </w:r>
-      <w:r>
-        <w:fldChar w:fldCharType="begin"/>
-      </w:r>
-      <w:r>
-        <w:instrText xml:space="preserve"> SEQ Table \* ARABIC \s 1 </w:instrText>
-      </w:r>
-      <w:r>
-        <w:fldChar w:fldCharType="separate"/>
-      </w:r>
-      <w:r>
-        <w:rPr>
-          <w:noProof/>
-        </w:rPr>
-        <w:t>1</w:t>
-      </w:r>
-      <w:r>
-        <w:rPr>
-          <w:noProof/>
-        </w:rPr>
-        <w:fldChar w:fldCharType="end"/>
-      </w:r>
-      <w:bookmarkEnd w:id="63"/>
+      <w:fldSimple w:instr=" SEQ Table \* ARABIC \s 1 ">
+        <w:r>
+          <w:rPr>
+            <w:noProof/>
+          </w:rPr>
+          <w:t>1</w:t>
+        </w:r>
+      </w:fldSimple>
+      <w:bookmarkEnd w:id="62"/>
       <w:r>
         <w:t xml:space="preserve">. </w:t>
       </w:r>
@@ -12543,11 +12567,11 @@
       <w:pPr>
         <w:pStyle w:val="Heading2"/>
       </w:pPr>
-      <w:bookmarkStart w:id="64" w:name="_Toc435673365"/>
+      <w:bookmarkStart w:id="63" w:name="_Toc435673365"/>
       <w:r>
         <w:t>NetworkRouteEntriesType Class</w:t>
       </w:r>
-      <w:bookmarkEnd w:id="64"/>
+      <w:bookmarkEnd w:id="63"/>
     </w:p>
     <w:p>
       <w:pPr>
@@ -12667,57 +12691,31 @@
         <w:pStyle w:val="tablecaption"/>
         <w:jc w:val="center"/>
       </w:pPr>
-      <w:bookmarkStart w:id="65" w:name="_Ref435673913"/>
+      <w:bookmarkStart w:id="64" w:name="_Ref435673913"/>
       <w:r>
         <w:lastRenderedPageBreak/>
         <w:t xml:space="preserve">Table </w:t>
       </w:r>
-      <w:r>
-        <w:fldChar w:fldCharType="begin"/>
-      </w:r>
-      <w:r>
-        <w:instrText xml:space="preserve"> STYLEREF 1 \s </w:instrText>
-      </w:r>
-      <w:r>
-        <w:fldChar w:fldCharType="separate"/>
-      </w:r>
-      <w:r>
-        <w:rPr>
-          <w:noProof/>
-        </w:rPr>
-        <w:t>3</w:t>
-      </w:r>
-      <w:r>
-        <w:rPr>
-          <w:noProof/>
-        </w:rPr>
-        <w:fldChar w:fldCharType="end"/>
-      </w:r>
+      <w:fldSimple w:instr=" STYLEREF 1 \s ">
+        <w:r>
+          <w:rPr>
+            <w:noProof/>
+          </w:rPr>
+          <w:t>3</w:t>
+        </w:r>
+      </w:fldSimple>
       <w:r>
         <w:noBreakHyphen/>
       </w:r>
-      <w:r>
-        <w:fldChar w:fldCharType="begin"/>
-      </w:r>
-      <w:r>
-        <w:instrText xml:space="preserve"> SEQ Table \* ARABIC \s 1 </w:instrText>
-      </w:r>
-      <w:r>
-        <w:fldChar w:fldCharType="separate"/>
-      </w:r>
-      <w:r>
-        <w:rPr>
-          <w:noProof/>
-        </w:rPr>
-        <w:t>2</w:t>
-      </w:r>
-      <w:r>
-        <w:rPr>
-          <w:noProof/>
-        </w:rPr>
-        <w:fldChar w:fldCharType="end"/>
-      </w:r>
-      <w:bookmarkEnd w:id="65"/>
+      <w:fldSimple w:instr=" SEQ Table \* ARABIC \s 1 ">
+        <w:r>
+          <w:rPr>
+            <w:noProof/>
+          </w:rPr>
+          <w:t>2</w:t>
+        </w:r>
+      </w:fldSimple>
+      <w:bookmarkEnd w:id="64"/>
       <w:r>
         <w:t xml:space="preserve">. </w:t>
       </w:r>
@@ -12912,6 +12910,12 @@
               <w:rPr>
                 <w:rFonts w:ascii="Courier New" w:eastAsia="Courier New" w:hAnsi="Courier New" w:cs="Courier New"/>
               </w:rPr>
+              <w:t>NetworkRouteEntryObj:</w:t>
+            </w:r>
+            <w:r>
+              <w:rPr>
+                <w:rFonts w:ascii="Courier New" w:eastAsia="Courier New" w:hAnsi="Courier New" w:cs="Courier New"/>
+              </w:rPr>
               <w:t>NetworkRouteEntryObjectType</w:t>
             </w:r>
           </w:p>
@@ -12984,6 +12988,8 @@
           <w:cols w:space="720"/>
         </w:sectPr>
       </w:pPr>
+      <w:bookmarkStart w:id="65" w:name="_GoBack"/>
+      <w:bookmarkEnd w:id="65"/>
     </w:p>
     <w:p>
       <w:pPr>
@@ -12995,8 +13001,8 @@
         <w:lastRenderedPageBreak/>
         <w:t>Conformance</w:t>
       </w:r>
+      <w:bookmarkEnd w:id="56"/>
       <w:bookmarkEnd w:id="57"/>
-      <w:bookmarkEnd w:id="58"/>
       <w:bookmarkEnd w:id="66"/>
       <w:bookmarkEnd w:id="67"/>
     </w:p>
@@ -13568,7 +13574,7 @@
 
 <file path=word/comments.xml><?xml version="1.0" encoding="utf-8"?>
 <w:comments xmlns:wpc="http://schemas.microsoft.com/office/word/2010/wordprocessingCanvas" xmlns:mo="http://schemas.microsoft.com/office/mac/office/2008/main" xmlns:mc="http://schemas.openxmlformats.org/markup-compatibility/2006" xmlns:mv="urn:schemas-microsoft-com:mac:vml" xmlns:o="urn:schemas-microsoft-com:office:office" xmlns:r="http://schemas.openxmlformats.org/officeDocument/2006/relationships" xmlns:m="http://schemas.openxmlformats.org/officeDocument/2006/math" xmlns:v="urn:schemas-microsoft-com:vml" xmlns:wp14="http://schemas.microsoft.com/office/word/2010/wordprocessingDrawing" xmlns:wp="http://schemas.openxmlformats.org/drawingml/2006/wordprocessingDrawing" xmlns:w10="urn:schemas-microsoft-com:office:word" xmlns:w="http://schemas.openxmlformats.org/wordprocessingml/2006/main" xmlns:w14="http://schemas.microsoft.com/office/word/2010/wordml" xmlns:w15="http://schemas.microsoft.com/office/word/2012/wordml" xmlns:wpg="http://schemas.microsoft.com/office/word/2010/wordprocessingGroup" xmlns:wpi="http://schemas.microsoft.com/office/word/2010/wordprocessingInk" xmlns:wne="http://schemas.microsoft.com/office/word/2006/wordml" xmlns:wps="http://schemas.microsoft.com/office/word/2010/wordprocessingShape" mc:Ignorable="w14 w15 wp14">
-  <w:comment w:id="4" w:author="Rothenberg, David B." w:date="2015-11-19T05:12:00Z" w:initials="RDB">
+  <w:comment w:id="3" w:author="Rothenberg, David B." w:date="2015-11-19T05:12:00Z" w:initials="RDB">
     <w:p>
       <w:pPr>
         <w:pStyle w:val="CommentText"/>
@@ -13787,7 +13793,7 @@
         <w:sz w:val="16"/>
         <w:szCs w:val="16"/>
       </w:rPr>
-      <w:t>1</w:t>
+      <w:t>10</w:t>
     </w:r>
     <w:r>
       <w:rPr>
@@ -14025,7 +14031,7 @@
         <w:sz w:val="16"/>
         <w:szCs w:val="16"/>
       </w:rPr>
-      <w:t>16</w:t>
+      <w:t>11</w:t>
     </w:r>
     <w:r>
       <w:rPr>

</xml_diff>